<commit_message>
How to take pictures of your girlfriend
</commit_message>
<xml_diff>
--- a/Camera&Picture.docx
+++ b/Camera&Picture.docx
@@ -16,25 +16,7 @@
           <w:b/>
           <w:sz w:val="32"/>
         </w:rPr>
-        <w:t>单</w:t>
-      </w:r>
-      <w:proofErr w:type="gramStart"/>
-      <w:r>
-        <w:rPr>
-          <w:rFonts w:hint="eastAsia"/>
-          <w:b/>
-          <w:sz w:val="32"/>
-        </w:rPr>
-        <w:t>反基础</w:t>
-      </w:r>
-      <w:proofErr w:type="gramEnd"/>
-      <w:r>
-        <w:rPr>
-          <w:rFonts w:hint="eastAsia"/>
-          <w:b/>
-          <w:sz w:val="32"/>
-        </w:rPr>
-        <w:t>入门知识</w:t>
+        <w:t>单反基础入门知识</w:t>
       </w:r>
     </w:p>
     <w:p>
@@ -126,21 +108,7 @@
         <w:rPr>
           <w:rFonts w:hint="eastAsia"/>
         </w:rPr>
-        <w:t>根据小孔成像的原理，理论上来说，光圈越小，能够拍摄到的景深越深，也就是图像越清晰，景深就是说，能够拍摄到的最远的清晰的距离，所以景深越深，</w:t>
-      </w:r>
-      <w:proofErr w:type="gramStart"/>
-      <w:r>
-        <w:rPr>
-          <w:rFonts w:hint="eastAsia"/>
-        </w:rPr>
-        <w:t>整张图</w:t>
-      </w:r>
-      <w:proofErr w:type="gramEnd"/>
-      <w:r>
-        <w:rPr>
-          <w:rFonts w:hint="eastAsia"/>
-        </w:rPr>
-        <w:t>的清晰度也就越高。</w:t>
+        <w:t>根据小孔成像的原理，理论上来说，光圈越小，能够拍摄到的景深越深，也就是图像越清晰，景深就是说，能够拍摄到的最远的清晰的距离，所以景深越深，整张图的清晰度也就越高。</w:t>
       </w:r>
     </w:p>
     <w:p/>
@@ -178,21 +146,7 @@
         <w:rPr>
           <w:rFonts w:hint="eastAsia"/>
         </w:rPr>
-        <w:t>环境光越亮，曝光时间应该越短，防止过</w:t>
-      </w:r>
-      <w:proofErr w:type="gramStart"/>
-      <w:r>
-        <w:rPr>
-          <w:rFonts w:hint="eastAsia"/>
-        </w:rPr>
-        <w:t>曝</w:t>
-      </w:r>
-      <w:proofErr w:type="gramEnd"/>
-      <w:r>
-        <w:rPr>
-          <w:rFonts w:hint="eastAsia"/>
-        </w:rPr>
-        <w:t>。环境光越暗，曝光时间应该越长，让图像不至于过暗看不清楚，因此快门只是一个通俗的描述曝光时间的讲法。</w:t>
+        <w:t>环境光越亮，曝光时间应该越短，防止过曝。环境光越暗，曝光时间应该越长，让图像不至于过暗看不清楚，因此快门只是一个通俗的描述曝光时间的讲法。</w:t>
       </w:r>
     </w:p>
     <w:p/>
@@ -282,41 +236,13 @@
         <w:rPr>
           <w:rFonts w:hint="eastAsia"/>
         </w:rPr>
-        <w:t>，</w:t>
-      </w:r>
-      <w:proofErr w:type="gramStart"/>
-      <w:r>
-        <w:rPr>
-          <w:rFonts w:hint="eastAsia"/>
-        </w:rPr>
-        <w:t>比特越</w:t>
-      </w:r>
-      <w:proofErr w:type="gramEnd"/>
-      <w:r>
-        <w:rPr>
-          <w:rFonts w:hint="eastAsia"/>
-        </w:rPr>
-        <w:t>多，代表的图像颜色深度信息越丰富，就是类似于对每个颜色的量化越细。</w:t>
-      </w:r>
-      <w:r>
-        <w:rPr>
-          <w:rFonts w:hint="eastAsia"/>
-        </w:rPr>
-        <w:t>因此，也就需要</w:t>
-      </w:r>
-      <w:proofErr w:type="gramStart"/>
-      <w:r>
-        <w:rPr>
-          <w:rFonts w:hint="eastAsia"/>
-        </w:rPr>
-        <w:t>一</w:t>
-      </w:r>
-      <w:proofErr w:type="gramEnd"/>
-      <w:r>
-        <w:rPr>
-          <w:rFonts w:hint="eastAsia"/>
-        </w:rPr>
-        <w:t>张大容量，快速的存储卡对</w:t>
+        <w:t>，比特越多，代表的图像颜色深度信息越丰富，就是类似于对每个颜色的量化越细。</w:t>
+      </w:r>
+      <w:r>
+        <w:rPr>
+          <w:rFonts w:hint="eastAsia"/>
+        </w:rPr>
+        <w:t>因此，也就需要一张大容量，快速的存储卡对</w:t>
       </w:r>
       <w:r>
         <w:rPr>
@@ -581,21 +507,7 @@
         <w:rPr>
           <w:rFonts w:hint="eastAsia"/>
         </w:rPr>
-        <w:t>。因此，其实画幅越大的相机，拍摄到的图像</w:t>
-      </w:r>
-      <w:proofErr w:type="gramStart"/>
-      <w:r>
-        <w:rPr>
-          <w:rFonts w:hint="eastAsia"/>
-        </w:rPr>
-        <w:t>画质越好</w:t>
-      </w:r>
-      <w:proofErr w:type="gramEnd"/>
-      <w:r>
-        <w:rPr>
-          <w:rFonts w:hint="eastAsia"/>
-        </w:rPr>
-        <w:t>，</w:t>
+        <w:t>。因此，其实画幅越大的相机，拍摄到的图像画质越好，</w:t>
       </w:r>
       <w:r>
         <w:rPr>
@@ -1106,9 +1018,6 @@
     <w:p>
       <w:pPr>
         <w:ind w:firstLine="720"/>
-        <w:rPr>
-          <w:rFonts w:hint="eastAsia"/>
-        </w:rPr>
       </w:pPr>
       <w:r>
         <w:rPr>
@@ -1169,9 +1078,6 @@
     <w:p>
       <w:pPr>
         <w:ind w:firstLine="720"/>
-        <w:rPr>
-          <w:rFonts w:hint="eastAsia"/>
-        </w:rPr>
       </w:pPr>
       <w:r>
         <w:rPr>
@@ -1215,11 +1121,22 @@
         </w:rPr>
         <w:t>。</w:t>
       </w:r>
-      <w:bookmarkStart w:id="0" w:name="_GoBack"/>
-      <w:bookmarkEnd w:id="0"/>
     </w:p>
     <w:p/>
-    <w:p/>
+    <w:p>
+      <w:pPr>
+        <w:rPr>
+          <w:b/>
+        </w:rPr>
+      </w:pPr>
+      <w:r>
+        <w:rPr>
+          <w:rFonts w:hint="eastAsia"/>
+          <w:b/>
+        </w:rPr>
+        <w:t>如何把女朋友拍的美美哒</w:t>
+      </w:r>
+    </w:p>
     <w:p>
       <w:pPr>
         <w:tabs>
@@ -1229,6 +1146,253 @@
       <w:r>
         <w:tab/>
       </w:r>
+      <w:r>
+        <w:rPr>
+          <w:rFonts w:hint="eastAsia"/>
+        </w:rPr>
+        <w:t>此一节为每个男生的必修课，不论你是否有钱买单反，因为就是用垃圾的手机，也不能把妹纸拍丑了。</w:t>
+      </w:r>
+    </w:p>
+    <w:p>
+      <w:pPr>
+        <w:tabs>
+          <w:tab w:val="left" w:pos="963"/>
+        </w:tabs>
+      </w:pPr>
+      <w:r>
+        <w:tab/>
+      </w:r>
+    </w:p>
+    <w:p>
+      <w:pPr>
+        <w:pStyle w:val="ListParagraph"/>
+        <w:numPr>
+          <w:ilvl w:val="0"/>
+          <w:numId w:val="1"/>
+        </w:numPr>
+        <w:tabs>
+          <w:tab w:val="left" w:pos="963"/>
+        </w:tabs>
+      </w:pPr>
+      <w:r>
+        <w:rPr>
+          <w:rFonts w:hint="eastAsia"/>
+        </w:rPr>
+        <w:lastRenderedPageBreak/>
+        <w:t>脚贴底边</w:t>
+      </w:r>
+    </w:p>
+    <w:p>
+      <w:pPr>
+        <w:pStyle w:val="ListParagraph"/>
+        <w:tabs>
+          <w:tab w:val="left" w:pos="963"/>
+        </w:tabs>
+      </w:pPr>
+      <w:r>
+        <w:rPr>
+          <w:rFonts w:hint="eastAsia"/>
+        </w:rPr>
+        <w:t>脚一定不能悬空或者处于画面的中间，或者任何一个远离底边的地方，一定要靠紧底边。</w:t>
+      </w:r>
+    </w:p>
+    <w:p>
+      <w:pPr>
+        <w:pStyle w:val="ListParagraph"/>
+        <w:numPr>
+          <w:ilvl w:val="0"/>
+          <w:numId w:val="1"/>
+        </w:numPr>
+        <w:tabs>
+          <w:tab w:val="left" w:pos="963"/>
+        </w:tabs>
+      </w:pPr>
+      <w:r>
+        <w:rPr>
+          <w:rFonts w:hint="eastAsia"/>
+        </w:rPr>
+        <w:t>头留空</w:t>
+      </w:r>
+    </w:p>
+    <w:p>
+      <w:pPr>
+        <w:pStyle w:val="ListParagraph"/>
+        <w:tabs>
+          <w:tab w:val="left" w:pos="963"/>
+        </w:tabs>
+        <w:rPr>
+          <w:rFonts w:hint="eastAsia"/>
+        </w:rPr>
+      </w:pPr>
+      <w:r>
+        <w:rPr>
+          <w:rFonts w:hint="eastAsia"/>
+        </w:rPr>
+        <w:t>人物的头一定要距离上边框</w:t>
+      </w:r>
+      <w:r>
+        <w:rPr>
+          <w:rFonts w:hint="eastAsia"/>
+        </w:rPr>
+        <w:t>40%~50%</w:t>
+      </w:r>
+      <w:r>
+        <w:rPr>
+          <w:rFonts w:hint="eastAsia"/>
+        </w:rPr>
+        <w:t>之间，看起来最美，当然，你的女朋友在你心里一定最美</w:t>
+      </w:r>
+    </w:p>
+    <w:p>
+      <w:pPr>
+        <w:pStyle w:val="ListParagraph"/>
+        <w:numPr>
+          <w:ilvl w:val="0"/>
+          <w:numId w:val="1"/>
+        </w:numPr>
+        <w:tabs>
+          <w:tab w:val="left" w:pos="963"/>
+        </w:tabs>
+      </w:pPr>
+      <w:r>
+        <w:rPr>
+          <w:rFonts w:hint="eastAsia"/>
+        </w:rPr>
+        <w:t>腿交叉或合并</w:t>
+      </w:r>
+    </w:p>
+    <w:p>
+      <w:pPr>
+        <w:pStyle w:val="ListParagraph"/>
+        <w:tabs>
+          <w:tab w:val="left" w:pos="963"/>
+        </w:tabs>
+        <w:rPr>
+          <w:rFonts w:hint="eastAsia"/>
+        </w:rPr>
+      </w:pPr>
+      <w:r>
+        <w:rPr>
+          <w:rFonts w:hint="eastAsia"/>
+        </w:rPr>
+        <w:t>如果你的女朋友是像我一样的仙女，那这一点不用我说，她也会</w:t>
+      </w:r>
+      <w:r>
+        <w:rPr>
+          <w:rFonts w:hint="eastAsia"/>
+        </w:rPr>
+        <w:t>懂的</w:t>
+      </w:r>
+    </w:p>
+    <w:p>
+      <w:pPr>
+        <w:pStyle w:val="ListParagraph"/>
+        <w:numPr>
+          <w:ilvl w:val="0"/>
+          <w:numId w:val="1"/>
+        </w:numPr>
+        <w:tabs>
+          <w:tab w:val="left" w:pos="963"/>
+        </w:tabs>
+        <w:rPr>
+          <w:rFonts w:hint="eastAsia"/>
+        </w:rPr>
+      </w:pPr>
+      <w:r>
+        <w:rPr>
+          <w:rFonts w:hint="eastAsia"/>
+        </w:rPr>
+        <w:t>仰拍，拒绝俯拍</w:t>
+      </w:r>
+    </w:p>
+    <w:p>
+      <w:pPr>
+        <w:pStyle w:val="ListParagraph"/>
+        <w:tabs>
+          <w:tab w:val="left" w:pos="963"/>
+        </w:tabs>
+        <w:rPr>
+          <w:rFonts w:hint="eastAsia"/>
+        </w:rPr>
+      </w:pPr>
+      <w:r>
+        <w:rPr>
+          <w:rFonts w:hint="eastAsia"/>
+        </w:rPr>
+        <w:t>这样能拍出大长腿的感觉</w:t>
+      </w:r>
+    </w:p>
+    <w:p>
+      <w:pPr>
+        <w:pStyle w:val="ListParagraph"/>
+        <w:numPr>
+          <w:ilvl w:val="0"/>
+          <w:numId w:val="1"/>
+        </w:numPr>
+        <w:tabs>
+          <w:tab w:val="left" w:pos="963"/>
+        </w:tabs>
+      </w:pPr>
+      <w:r>
+        <w:rPr>
+          <w:rFonts w:hint="eastAsia"/>
+        </w:rPr>
+        <w:t>身体稍微向后或向前倾斜</w:t>
+      </w:r>
+    </w:p>
+    <w:p>
+      <w:pPr>
+        <w:pStyle w:val="ListParagraph"/>
+        <w:numPr>
+          <w:ilvl w:val="0"/>
+          <w:numId w:val="1"/>
+        </w:numPr>
+        <w:tabs>
+          <w:tab w:val="left" w:pos="963"/>
+        </w:tabs>
+        <w:rPr>
+          <w:rFonts w:hint="eastAsia"/>
+        </w:rPr>
+      </w:pPr>
+      <w:r>
+        <w:rPr>
+          <w:rFonts w:hint="eastAsia"/>
+        </w:rPr>
+        <w:t>增加曝光量，用大光圈</w:t>
+      </w:r>
+    </w:p>
+    <w:p>
+      <w:pPr>
+        <w:pStyle w:val="ListParagraph"/>
+        <w:tabs>
+          <w:tab w:val="left" w:pos="963"/>
+        </w:tabs>
+      </w:pPr>
+      <w:r>
+        <w:rPr>
+          <w:rFonts w:hint="eastAsia"/>
+        </w:rPr>
+        <w:t>看起来没啥皱纹，还白</w:t>
+      </w:r>
+    </w:p>
+    <w:p>
+      <w:pPr>
+        <w:tabs>
+          <w:tab w:val="left" w:pos="963"/>
+        </w:tabs>
+      </w:pPr>
+    </w:p>
+    <w:p>
+      <w:pPr>
+        <w:tabs>
+          <w:tab w:val="left" w:pos="963"/>
+        </w:tabs>
+        <w:rPr>
+          <w:rFonts w:hint="eastAsia"/>
+        </w:rPr>
+      </w:pPr>
+      <w:bookmarkStart w:id="0" w:name="_GoBack"/>
+      <w:bookmarkEnd w:id="0"/>
     </w:p>
     <w:p/>
     <w:p/>
@@ -1240,6 +1404,153 @@
     </w:sectPr>
   </w:body>
 </w:document>
+</file>
+
+<file path=word/endnotes.xml><?xml version="1.0" encoding="utf-8"?>
+<w:endnotes xmlns:wpc="http://schemas.microsoft.com/office/word/2010/wordprocessingCanvas" xmlns:cx="http://schemas.microsoft.com/office/drawing/2014/chartex" xmlns:cx1="http://schemas.microsoft.com/office/drawing/2015/9/8/chartex" xmlns:cx2="http://schemas.microsoft.com/office/drawing/2015/10/21/chartex" xmlns:cx3="http://schemas.microsoft.com/office/drawing/2016/5/9/chartex" xmlns:cx4="http://schemas.microsoft.com/office/drawing/2016/5/10/chartex" xmlns:cx5="http://schemas.microsoft.com/office/drawing/2016/5/11/chartex" xmlns:cx6="http://schemas.microsoft.com/office/drawing/2016/5/12/chartex" xmlns:cx7="http://schemas.microsoft.com/office/drawing/2016/5/13/chartex" xmlns:cx8="http://schemas.microsoft.com/office/drawing/2016/5/14/chartex" xmlns:mc="http://schemas.openxmlformats.org/markup-compatibility/2006" xmlns:aink="http://schemas.microsoft.com/office/drawing/2016/ink" xmlns:am3d="http://schemas.microsoft.com/office/drawing/2017/model3d" xmlns:o="urn:schemas-microsoft-com:office:office" xmlns:r="http://schemas.openxmlformats.org/officeDocument/2006/relationships" xmlns:m="http://schemas.openxmlformats.org/officeDocument/2006/math" xmlns:v="urn:schemas-microsoft-com:vml" xmlns:wp14="http://schemas.microsoft.com/office/word/2010/wordprocessingDrawing" xmlns:wp="http://schemas.openxmlformats.org/drawingml/2006/wordprocessingDrawing" xmlns:w10="urn:schemas-microsoft-com:office:word" xmlns:w="http://schemas.openxmlformats.org/wordprocessingml/2006/main" xmlns:w14="http://schemas.microsoft.com/office/word/2010/wordml" xmlns:w15="http://schemas.microsoft.com/office/word/2012/wordml" xmlns:w16cid="http://schemas.microsoft.com/office/word/2016/wordml/cid" xmlns:w16se="http://schemas.microsoft.com/office/word/2015/wordml/symex" xmlns:wpg="http://schemas.microsoft.com/office/word/2010/wordprocessingGroup" xmlns:wpi="http://schemas.microsoft.com/office/word/2010/wordprocessingInk" xmlns:wne="http://schemas.microsoft.com/office/word/2006/wordml" xmlns:wps="http://schemas.microsoft.com/office/word/2010/wordprocessingShape" mc:Ignorable="w14 w15 w16se w16cid wp14">
+  <w:endnote w:type="separator" w:id="-1">
+    <w:p>
+      <w:pPr>
+        <w:spacing w:after="0" w:line="240" w:lineRule="auto"/>
+      </w:pPr>
+      <w:r>
+        <w:separator/>
+      </w:r>
+    </w:p>
+  </w:endnote>
+  <w:endnote w:type="continuationSeparator" w:id="0">
+    <w:p>
+      <w:pPr>
+        <w:spacing w:after="0" w:line="240" w:lineRule="auto"/>
+      </w:pPr>
+      <w:r>
+        <w:continuationSeparator/>
+      </w:r>
+    </w:p>
+  </w:endnote>
+</w:endnotes>
+</file>
+
+<file path=word/footnotes.xml><?xml version="1.0" encoding="utf-8"?>
+<w:footnotes xmlns:wpc="http://schemas.microsoft.com/office/word/2010/wordprocessingCanvas" xmlns:cx="http://schemas.microsoft.com/office/drawing/2014/chartex" xmlns:cx1="http://schemas.microsoft.com/office/drawing/2015/9/8/chartex" xmlns:cx2="http://schemas.microsoft.com/office/drawing/2015/10/21/chartex" xmlns:cx3="http://schemas.microsoft.com/office/drawing/2016/5/9/chartex" xmlns:cx4="http://schemas.microsoft.com/office/drawing/2016/5/10/chartex" xmlns:cx5="http://schemas.microsoft.com/office/drawing/2016/5/11/chartex" xmlns:cx6="http://schemas.microsoft.com/office/drawing/2016/5/12/chartex" xmlns:cx7="http://schemas.microsoft.com/office/drawing/2016/5/13/chartex" xmlns:cx8="http://schemas.microsoft.com/office/drawing/2016/5/14/chartex" xmlns:mc="http://schemas.openxmlformats.org/markup-compatibility/2006" xmlns:aink="http://schemas.microsoft.com/office/drawing/2016/ink" xmlns:am3d="http://schemas.microsoft.com/office/drawing/2017/model3d" xmlns:o="urn:schemas-microsoft-com:office:office" xmlns:r="http://schemas.openxmlformats.org/officeDocument/2006/relationships" xmlns:m="http://schemas.openxmlformats.org/officeDocument/2006/math" xmlns:v="urn:schemas-microsoft-com:vml" xmlns:wp14="http://schemas.microsoft.com/office/word/2010/wordprocessingDrawing" xmlns:wp="http://schemas.openxmlformats.org/drawingml/2006/wordprocessingDrawing" xmlns:w10="urn:schemas-microsoft-com:office:word" xmlns:w="http://schemas.openxmlformats.org/wordprocessingml/2006/main" xmlns:w14="http://schemas.microsoft.com/office/word/2010/wordml" xmlns:w15="http://schemas.microsoft.com/office/word/2012/wordml" xmlns:w16cid="http://schemas.microsoft.com/office/word/2016/wordml/cid" xmlns:w16se="http://schemas.microsoft.com/office/word/2015/wordml/symex" xmlns:wpg="http://schemas.microsoft.com/office/word/2010/wordprocessingGroup" xmlns:wpi="http://schemas.microsoft.com/office/word/2010/wordprocessingInk" xmlns:wne="http://schemas.microsoft.com/office/word/2006/wordml" xmlns:wps="http://schemas.microsoft.com/office/word/2010/wordprocessingShape" mc:Ignorable="w14 w15 w16se w16cid wp14">
+  <w:footnote w:type="separator" w:id="-1">
+    <w:p>
+      <w:pPr>
+        <w:spacing w:after="0" w:line="240" w:lineRule="auto"/>
+      </w:pPr>
+      <w:r>
+        <w:separator/>
+      </w:r>
+    </w:p>
+  </w:footnote>
+  <w:footnote w:type="continuationSeparator" w:id="0">
+    <w:p>
+      <w:pPr>
+        <w:spacing w:after="0" w:line="240" w:lineRule="auto"/>
+      </w:pPr>
+      <w:r>
+        <w:continuationSeparator/>
+      </w:r>
+    </w:p>
+  </w:footnote>
+</w:footnotes>
+</file>
+
+<file path=word/numbering.xml><?xml version="1.0" encoding="utf-8"?>
+<w:numbering xmlns:wpc="http://schemas.microsoft.com/office/word/2010/wordprocessingCanvas" xmlns:cx="http://schemas.microsoft.com/office/drawing/2014/chartex" xmlns:cx1="http://schemas.microsoft.com/office/drawing/2015/9/8/chartex" xmlns:cx2="http://schemas.microsoft.com/office/drawing/2015/10/21/chartex" xmlns:cx3="http://schemas.microsoft.com/office/drawing/2016/5/9/chartex" xmlns:cx4="http://schemas.microsoft.com/office/drawing/2016/5/10/chartex" xmlns:cx5="http://schemas.microsoft.com/office/drawing/2016/5/11/chartex" xmlns:cx6="http://schemas.microsoft.com/office/drawing/2016/5/12/chartex" xmlns:cx7="http://schemas.microsoft.com/office/drawing/2016/5/13/chartex" xmlns:cx8="http://schemas.microsoft.com/office/drawing/2016/5/14/chartex" xmlns:mc="http://schemas.openxmlformats.org/markup-compatibility/2006" xmlns:aink="http://schemas.microsoft.com/office/drawing/2016/ink" xmlns:am3d="http://schemas.microsoft.com/office/drawing/2017/model3d" xmlns:o="urn:schemas-microsoft-com:office:office" xmlns:r="http://schemas.openxmlformats.org/officeDocument/2006/relationships" xmlns:m="http://schemas.openxmlformats.org/officeDocument/2006/math" xmlns:v="urn:schemas-microsoft-com:vml" xmlns:wp14="http://schemas.microsoft.com/office/word/2010/wordprocessingDrawing" xmlns:wp="http://schemas.openxmlformats.org/drawingml/2006/wordprocessingDrawing" xmlns:w10="urn:schemas-microsoft-com:office:word" xmlns:w="http://schemas.openxmlformats.org/wordprocessingml/2006/main" xmlns:w14="http://schemas.microsoft.com/office/word/2010/wordml" xmlns:w15="http://schemas.microsoft.com/office/word/2012/wordml" xmlns:w16cid="http://schemas.microsoft.com/office/word/2016/wordml/cid" xmlns:w16se="http://schemas.microsoft.com/office/word/2015/wordml/symex" xmlns:wpg="http://schemas.microsoft.com/office/word/2010/wordprocessingGroup" xmlns:wpi="http://schemas.microsoft.com/office/word/2010/wordprocessingInk" xmlns:wne="http://schemas.microsoft.com/office/word/2006/wordml" xmlns:wps="http://schemas.microsoft.com/office/word/2010/wordprocessingShape" mc:Ignorable="w14 w15 w16se w16cid wp14">
+  <w:abstractNum w:abstractNumId="0" w15:restartNumberingAfterBreak="0">
+    <w:nsid w:val="506D1B78"/>
+    <w:multiLevelType w:val="hybridMultilevel"/>
+    <w:tmpl w:val="1EE45AFA"/>
+    <w:lvl w:ilvl="0" w:tplc="0409000F">
+      <w:start w:val="1"/>
+      <w:numFmt w:val="decimal"/>
+      <w:lvlText w:val="%1."/>
+      <w:lvlJc w:val="left"/>
+      <w:pPr>
+        <w:ind w:left="720" w:hanging="360"/>
+      </w:pPr>
+      <w:rPr>
+        <w:rFonts w:hint="default"/>
+      </w:rPr>
+    </w:lvl>
+    <w:lvl w:ilvl="1" w:tplc="04090019" w:tentative="1">
+      <w:start w:val="1"/>
+      <w:numFmt w:val="lowerLetter"/>
+      <w:lvlText w:val="%2."/>
+      <w:lvlJc w:val="left"/>
+      <w:pPr>
+        <w:ind w:left="1440" w:hanging="360"/>
+      </w:pPr>
+    </w:lvl>
+    <w:lvl w:ilvl="2" w:tplc="0409001B" w:tentative="1">
+      <w:start w:val="1"/>
+      <w:numFmt w:val="lowerRoman"/>
+      <w:lvlText w:val="%3."/>
+      <w:lvlJc w:val="right"/>
+      <w:pPr>
+        <w:ind w:left="2160" w:hanging="180"/>
+      </w:pPr>
+    </w:lvl>
+    <w:lvl w:ilvl="3" w:tplc="0409000F" w:tentative="1">
+      <w:start w:val="1"/>
+      <w:numFmt w:val="decimal"/>
+      <w:lvlText w:val="%4."/>
+      <w:lvlJc w:val="left"/>
+      <w:pPr>
+        <w:ind w:left="2880" w:hanging="360"/>
+      </w:pPr>
+    </w:lvl>
+    <w:lvl w:ilvl="4" w:tplc="04090019" w:tentative="1">
+      <w:start w:val="1"/>
+      <w:numFmt w:val="lowerLetter"/>
+      <w:lvlText w:val="%5."/>
+      <w:lvlJc w:val="left"/>
+      <w:pPr>
+        <w:ind w:left="3600" w:hanging="360"/>
+      </w:pPr>
+    </w:lvl>
+    <w:lvl w:ilvl="5" w:tplc="0409001B" w:tentative="1">
+      <w:start w:val="1"/>
+      <w:numFmt w:val="lowerRoman"/>
+      <w:lvlText w:val="%6."/>
+      <w:lvlJc w:val="right"/>
+      <w:pPr>
+        <w:ind w:left="4320" w:hanging="180"/>
+      </w:pPr>
+    </w:lvl>
+    <w:lvl w:ilvl="6" w:tplc="0409000F" w:tentative="1">
+      <w:start w:val="1"/>
+      <w:numFmt w:val="decimal"/>
+      <w:lvlText w:val="%7."/>
+      <w:lvlJc w:val="left"/>
+      <w:pPr>
+        <w:ind w:left="5040" w:hanging="360"/>
+      </w:pPr>
+    </w:lvl>
+    <w:lvl w:ilvl="7" w:tplc="04090019" w:tentative="1">
+      <w:start w:val="1"/>
+      <w:numFmt w:val="lowerLetter"/>
+      <w:lvlText w:val="%8."/>
+      <w:lvlJc w:val="left"/>
+      <w:pPr>
+        <w:ind w:left="5760" w:hanging="360"/>
+      </w:pPr>
+    </w:lvl>
+    <w:lvl w:ilvl="8" w:tplc="0409001B" w:tentative="1">
+      <w:start w:val="1"/>
+      <w:numFmt w:val="lowerRoman"/>
+      <w:lvlText w:val="%9."/>
+      <w:lvlJc w:val="right"/>
+      <w:pPr>
+        <w:ind w:left="6480" w:hanging="180"/>
+      </w:pPr>
+    </w:lvl>
+  </w:abstractNum>
+  <w:num w:numId="1">
+    <w:abstractNumId w:val="0"/>
+  </w:num>
+</w:numbering>
 </file>
 
 <file path=word/styles.xml><?xml version="1.0" encoding="utf-8"?>
@@ -1667,6 +1978,61 @@
     <w:semiHidden/>
     <w:unhideWhenUsed/>
   </w:style>
+  <w:style w:type="paragraph" w:styleId="ListParagraph">
+    <w:name w:val="List Paragraph"/>
+    <w:basedOn w:val="Normal"/>
+    <w:uiPriority w:val="34"/>
+    <w:qFormat/>
+    <w:rsid w:val="00140568"/>
+    <w:pPr>
+      <w:ind w:left="720"/>
+      <w:contextualSpacing/>
+    </w:pPr>
+  </w:style>
+  <w:style w:type="paragraph" w:styleId="Header">
+    <w:name w:val="header"/>
+    <w:basedOn w:val="Normal"/>
+    <w:link w:val="HeaderChar"/>
+    <w:uiPriority w:val="99"/>
+    <w:unhideWhenUsed/>
+    <w:rsid w:val="00073401"/>
+    <w:pPr>
+      <w:tabs>
+        <w:tab w:val="center" w:pos="4680"/>
+        <w:tab w:val="right" w:pos="9360"/>
+      </w:tabs>
+      <w:spacing w:after="0" w:line="240" w:lineRule="auto"/>
+    </w:pPr>
+  </w:style>
+  <w:style w:type="character" w:customStyle="1" w:styleId="HeaderChar">
+    <w:name w:val="Header Char"/>
+    <w:basedOn w:val="DefaultParagraphFont"/>
+    <w:link w:val="Header"/>
+    <w:uiPriority w:val="99"/>
+    <w:rsid w:val="00073401"/>
+  </w:style>
+  <w:style w:type="paragraph" w:styleId="Footer">
+    <w:name w:val="footer"/>
+    <w:basedOn w:val="Normal"/>
+    <w:link w:val="FooterChar"/>
+    <w:uiPriority w:val="99"/>
+    <w:unhideWhenUsed/>
+    <w:rsid w:val="00073401"/>
+    <w:pPr>
+      <w:tabs>
+        <w:tab w:val="center" w:pos="4680"/>
+        <w:tab w:val="right" w:pos="9360"/>
+      </w:tabs>
+      <w:spacing w:after="0" w:line="240" w:lineRule="auto"/>
+    </w:pPr>
+  </w:style>
+  <w:style w:type="character" w:customStyle="1" w:styleId="FooterChar">
+    <w:name w:val="Footer Char"/>
+    <w:basedOn w:val="DefaultParagraphFont"/>
+    <w:link w:val="Footer"/>
+    <w:uiPriority w:val="99"/>
+    <w:rsid w:val="00073401"/>
+  </w:style>
 </w:styles>
 </file>
 

</xml_diff>

<commit_message>
How to build your image
</commit_message>
<xml_diff>
--- a/Camera&Picture.docx
+++ b/Camera&Picture.docx
@@ -812,6 +812,12 @@
         </w:rPr>
         <w:t>的面积即可。也就是说让目标站在九宫格的四个交叉点上，就能获得较为完美的前景与背景的比例。</w:t>
       </w:r>
+      <w:r>
+        <w:rPr>
+          <w:rFonts w:hint="eastAsia"/>
+        </w:rPr>
+        <w:t>人物的视线前方一定要预留出一定的空白，不要拍出来太满，沾满整个画幅。</w:t>
+      </w:r>
     </w:p>
     <w:p>
       <w:pPr>
@@ -849,6 +855,7 @@
         <w:rPr>
           <w:rFonts w:hint="eastAsia"/>
         </w:rPr>
+        <w:lastRenderedPageBreak/>
         <w:t>将观众的视觉通过某些明显的线条变化或者光线变化集中在图像的某个方向或者某个点上。</w:t>
       </w:r>
     </w:p>
@@ -863,215 +870,282 @@
           <w:rFonts w:hint="eastAsia"/>
           <w:b/>
         </w:rPr>
+        <w:t>框架法</w:t>
+      </w:r>
+    </w:p>
+    <w:p>
+      <w:pPr>
+        <w:ind w:firstLine="720"/>
+      </w:pPr>
+      <w:r>
+        <w:rPr>
+          <w:rFonts w:hint="eastAsia"/>
+        </w:rPr>
+        <w:t>通过不同的框架，门或者类似的东西将前景框住</w:t>
+      </w:r>
+    </w:p>
+    <w:p>
+      <w:pPr>
+        <w:rPr>
+          <w:b/>
+        </w:rPr>
+      </w:pPr>
+      <w:r>
+        <w:rPr>
+          <w:rFonts w:hint="eastAsia"/>
+          <w:b/>
+        </w:rPr>
+        <w:t>对角线法</w:t>
+      </w:r>
+    </w:p>
+    <w:p>
+      <w:pPr>
+        <w:ind w:firstLine="720"/>
+      </w:pPr>
+      <w:r>
+        <w:rPr>
+          <w:rFonts w:hint="eastAsia"/>
+        </w:rPr>
+        <w:t>让物体出现在图像的对角线上</w:t>
+      </w:r>
+    </w:p>
+    <w:p>
+      <w:pPr>
+        <w:rPr>
+          <w:rFonts w:hint="eastAsia"/>
+          <w:b/>
+        </w:rPr>
+      </w:pPr>
+      <w:r>
+        <w:rPr>
+          <w:rFonts w:hint="eastAsia"/>
+          <w:b/>
+        </w:rPr>
+        <w:t>点构图法</w:t>
+      </w:r>
+    </w:p>
+    <w:p>
+      <w:r>
+        <w:tab/>
+      </w:r>
+      <w:r>
+        <w:rPr>
+          <w:rFonts w:hint="eastAsia"/>
+        </w:rPr>
+        <w:t>可以使用全部都是点的图形构图，比如拍摄灯笼，或者包子，可以用近大远小的感觉，拍出来一种有深度的图像</w:t>
+      </w:r>
+    </w:p>
+    <w:p/>
+    <w:p>
+      <w:pPr>
+        <w:ind w:firstLine="720"/>
+        <w:rPr>
+          <w:rFonts w:hint="eastAsia"/>
+        </w:rPr>
+      </w:pPr>
+      <w:r>
+        <w:rPr>
+          <w:rFonts w:hint="eastAsia"/>
+        </w:rPr>
+        <w:t>构图一定要主次分明，通过对焦或者线条，将读者的视线引入视觉落脚点。</w:t>
+      </w:r>
+      <w:r>
+        <w:rPr>
+          <w:rFonts w:hint="eastAsia"/>
+        </w:rPr>
+        <w:t>虚化的或者清晰的能够在不同程度上表明拍摄者本人的主管意愿。</w:t>
+      </w:r>
+      <w:r>
+        <w:rPr>
+          <w:rFonts w:hint="eastAsia"/>
+        </w:rPr>
+        <w:t>你想要读者看到哪里，看到什么，</w:t>
+      </w:r>
+      <w:r>
+        <w:rPr>
+          <w:rFonts w:hint="eastAsia"/>
+        </w:rPr>
+        <w:t>表达你的什么情绪，</w:t>
+      </w:r>
+      <w:bookmarkStart w:id="0" w:name="_GoBack"/>
+      <w:bookmarkEnd w:id="0"/>
+      <w:r>
+        <w:rPr>
+          <w:rFonts w:hint="eastAsia"/>
+        </w:rPr>
+        <w:t>都是通过你的构图决定的。</w:t>
+      </w:r>
+    </w:p>
+    <w:p/>
+    <w:p>
+      <w:pPr>
+        <w:rPr>
+          <w:b/>
+        </w:rPr>
+      </w:pPr>
+      <w:r>
+        <w:rPr>
+          <w:rFonts w:hint="eastAsia"/>
+          <w:b/>
+        </w:rPr>
+        <w:t>闪光灯介绍及</w:t>
+      </w:r>
+      <w:r>
+        <w:rPr>
+          <w:rFonts w:hint="eastAsia"/>
+          <w:b/>
+        </w:rPr>
+        <w:t>用法</w:t>
+      </w:r>
+    </w:p>
+    <w:p>
+      <w:pPr>
+        <w:ind w:firstLine="720"/>
+      </w:pPr>
+      <w:r>
+        <w:rPr>
+          <w:rFonts w:hint="eastAsia"/>
+        </w:rPr>
+        <w:t>首先要区分两个概念，硬光和柔光。</w:t>
+      </w:r>
+    </w:p>
+    <w:p/>
+    <w:p>
+      <w:pPr>
+        <w:rPr>
+          <w:b/>
+        </w:rPr>
+      </w:pPr>
+      <w:r>
+        <w:rPr>
+          <w:rFonts w:hint="eastAsia"/>
+          <w:b/>
+        </w:rPr>
+        <w:t>硬光</w:t>
+      </w:r>
+    </w:p>
+    <w:p>
+      <w:pPr>
+        <w:ind w:firstLine="720"/>
+      </w:pPr>
+      <w:r>
+        <w:rPr>
+          <w:rFonts w:hint="eastAsia"/>
+        </w:rPr>
+        <w:t>晴天时的正午的太阳光</w:t>
+      </w:r>
+      <w:r>
+        <w:rPr>
+          <w:rFonts w:hint="eastAsia"/>
+        </w:rPr>
+        <w:t>，在晴天时，物体的影子会很清晰</w:t>
+      </w:r>
+    </w:p>
+    <w:p/>
+    <w:p>
+      <w:pPr>
+        <w:rPr>
+          <w:b/>
+        </w:rPr>
+      </w:pPr>
+      <w:r>
+        <w:rPr>
+          <w:rFonts w:hint="eastAsia"/>
+          <w:b/>
+        </w:rPr>
+        <w:t>柔光</w:t>
+      </w:r>
+    </w:p>
+    <w:p>
+      <w:pPr>
+        <w:ind w:firstLine="720"/>
+      </w:pPr>
+      <w:r>
+        <w:rPr>
+          <w:rFonts w:hint="eastAsia"/>
+        </w:rPr>
+        <w:t>阴天时的太阳光线</w:t>
+      </w:r>
+      <w:r>
+        <w:rPr>
+          <w:rFonts w:hint="eastAsia"/>
+        </w:rPr>
+        <w:t>，物体的阴影会稍微模糊，不是那么的清晰。</w:t>
+      </w:r>
+    </w:p>
+    <w:p/>
+    <w:p>
+      <w:pPr>
+        <w:rPr>
+          <w:b/>
+        </w:rPr>
+      </w:pPr>
+      <w:r>
+        <w:rPr>
+          <w:rFonts w:hint="eastAsia"/>
+          <w:b/>
+        </w:rPr>
+        <w:t>区分标准</w:t>
+      </w:r>
+    </w:p>
+    <w:p>
+      <w:pPr>
+        <w:ind w:firstLine="720"/>
+      </w:pPr>
+      <w:r>
+        <w:rPr>
+          <w:rFonts w:hint="eastAsia"/>
+        </w:rPr>
+        <w:t>如果按照光源的面积大小，可以简单的将点光源视作硬光，而面光源视作柔光。</w:t>
+      </w:r>
+    </w:p>
+    <w:p/>
+    <w:p>
+      <w:pPr>
+        <w:rPr>
+          <w:b/>
+        </w:rPr>
+      </w:pPr>
+      <w:r>
+        <w:rPr>
+          <w:rFonts w:hint="eastAsia"/>
+          <w:b/>
+        </w:rPr>
+        <w:t>闪光灯</w:t>
+      </w:r>
+    </w:p>
+    <w:p>
+      <w:pPr>
+        <w:ind w:firstLine="720"/>
+      </w:pPr>
+      <w:r>
+        <w:rPr>
+          <w:rFonts w:hint="eastAsia"/>
+        </w:rPr>
+        <w:t>典型的属于硬光</w:t>
+      </w:r>
+      <w:r>
+        <w:rPr>
+          <w:rFonts w:hint="eastAsia"/>
+        </w:rPr>
+        <w:t>。</w:t>
+      </w:r>
+      <w:r>
+        <w:rPr>
+          <w:rFonts w:hint="eastAsia"/>
+        </w:rPr>
+        <w:t>其外可以加上一个小型的柔光罩，但是基本改变不大，仍然是一个点光源。</w:t>
+      </w:r>
+    </w:p>
+    <w:p>
+      <w:pPr>
+        <w:ind w:firstLine="720"/>
+      </w:pPr>
+      <w:r>
+        <w:rPr>
+          <w:rFonts w:hint="eastAsia"/>
+        </w:rPr>
         <w:lastRenderedPageBreak/>
-        <w:t>框架法</w:t>
-      </w:r>
-    </w:p>
-    <w:p>
-      <w:pPr>
-        <w:ind w:firstLine="720"/>
-      </w:pPr>
-      <w:r>
-        <w:rPr>
-          <w:rFonts w:hint="eastAsia"/>
-        </w:rPr>
-        <w:t>通过不同的框架，门或者类似的东西将前景框住</w:t>
-      </w:r>
-    </w:p>
-    <w:p>
-      <w:pPr>
-        <w:rPr>
-          <w:b/>
-        </w:rPr>
-      </w:pPr>
-      <w:r>
-        <w:rPr>
-          <w:rFonts w:hint="eastAsia"/>
-          <w:b/>
-        </w:rPr>
-        <w:t>对角线法</w:t>
-      </w:r>
-    </w:p>
-    <w:p>
-      <w:pPr>
-        <w:ind w:firstLine="720"/>
-      </w:pPr>
-      <w:r>
-        <w:rPr>
-          <w:rFonts w:hint="eastAsia"/>
-        </w:rPr>
-        <w:t>让物体出现在图像的对角线上</w:t>
-      </w:r>
-    </w:p>
-    <w:p/>
-    <w:p>
-      <w:pPr>
-        <w:rPr>
-          <w:b/>
-        </w:rPr>
-      </w:pPr>
-      <w:r>
-        <w:rPr>
-          <w:rFonts w:hint="eastAsia"/>
-          <w:b/>
-        </w:rPr>
-        <w:t>闪光灯介绍及</w:t>
-      </w:r>
-      <w:r>
-        <w:rPr>
-          <w:rFonts w:hint="eastAsia"/>
-          <w:b/>
-        </w:rPr>
-        <w:t>用法</w:t>
-      </w:r>
-    </w:p>
-    <w:p>
-      <w:pPr>
-        <w:ind w:firstLine="720"/>
-      </w:pPr>
-      <w:r>
-        <w:rPr>
-          <w:rFonts w:hint="eastAsia"/>
-        </w:rPr>
-        <w:t>首先要区分两个概念，硬光和柔光。</w:t>
-      </w:r>
-    </w:p>
-    <w:p/>
-    <w:p>
-      <w:pPr>
-        <w:rPr>
-          <w:b/>
-        </w:rPr>
-      </w:pPr>
-      <w:r>
-        <w:rPr>
-          <w:rFonts w:hint="eastAsia"/>
-          <w:b/>
-        </w:rPr>
-        <w:t>硬光</w:t>
-      </w:r>
-    </w:p>
-    <w:p>
-      <w:pPr>
-        <w:ind w:firstLine="720"/>
-      </w:pPr>
-      <w:r>
-        <w:rPr>
-          <w:rFonts w:hint="eastAsia"/>
-        </w:rPr>
-        <w:t>晴天时的正午的太阳光</w:t>
-      </w:r>
-      <w:r>
-        <w:rPr>
-          <w:rFonts w:hint="eastAsia"/>
-        </w:rPr>
-        <w:t>，在晴天时，物体的影子会很清晰</w:t>
-      </w:r>
-    </w:p>
-    <w:p/>
-    <w:p>
-      <w:pPr>
-        <w:rPr>
-          <w:b/>
-        </w:rPr>
-      </w:pPr>
-      <w:r>
-        <w:rPr>
-          <w:rFonts w:hint="eastAsia"/>
-          <w:b/>
-        </w:rPr>
-        <w:t>柔光</w:t>
-      </w:r>
-    </w:p>
-    <w:p>
-      <w:pPr>
-        <w:ind w:firstLine="720"/>
-      </w:pPr>
-      <w:r>
-        <w:rPr>
-          <w:rFonts w:hint="eastAsia"/>
-        </w:rPr>
-        <w:t>阴天时的太阳光线</w:t>
-      </w:r>
-      <w:r>
-        <w:rPr>
-          <w:rFonts w:hint="eastAsia"/>
-        </w:rPr>
-        <w:t>，物体的阴影会稍微模糊，不是那么的清晰。</w:t>
-      </w:r>
-    </w:p>
-    <w:p/>
-    <w:p>
-      <w:pPr>
-        <w:rPr>
-          <w:b/>
-        </w:rPr>
-      </w:pPr>
-      <w:r>
-        <w:rPr>
-          <w:rFonts w:hint="eastAsia"/>
-          <w:b/>
-        </w:rPr>
-        <w:t>区分标准</w:t>
-      </w:r>
-    </w:p>
-    <w:p>
-      <w:pPr>
-        <w:ind w:firstLine="720"/>
-      </w:pPr>
-      <w:r>
-        <w:rPr>
-          <w:rFonts w:hint="eastAsia"/>
-        </w:rPr>
-        <w:t>如果按照光源的面积大小，可以简单的将点光源视作硬光，而面光源视作柔光。</w:t>
-      </w:r>
-    </w:p>
-    <w:p/>
-    <w:p>
-      <w:pPr>
-        <w:rPr>
-          <w:b/>
-        </w:rPr>
-      </w:pPr>
-      <w:r>
-        <w:rPr>
-          <w:rFonts w:hint="eastAsia"/>
-          <w:b/>
-        </w:rPr>
-        <w:t>闪光灯</w:t>
-      </w:r>
-    </w:p>
-    <w:p>
-      <w:pPr>
-        <w:ind w:firstLine="720"/>
-      </w:pPr>
-      <w:r>
-        <w:rPr>
-          <w:rFonts w:hint="eastAsia"/>
-        </w:rPr>
-        <w:t>典型的属于硬光</w:t>
-      </w:r>
-      <w:r>
-        <w:rPr>
-          <w:rFonts w:hint="eastAsia"/>
-        </w:rPr>
-        <w:t>。</w:t>
-      </w:r>
-      <w:r>
-        <w:rPr>
-          <w:rFonts w:hint="eastAsia"/>
-        </w:rPr>
-        <w:t>其外可以加上一个小型的柔光罩，但是基本改变不大，仍然是一个点光源。</w:t>
-      </w:r>
-    </w:p>
-    <w:p>
-      <w:pPr>
-        <w:ind w:firstLine="720"/>
-      </w:pPr>
-      <w:r>
-        <w:rPr>
-          <w:rFonts w:hint="eastAsia"/>
-        </w:rPr>
         <w:t>因此，如果将闪光灯打开的话，拍摄出来的图片中，阴影是很明显的。</w:t>
       </w:r>
     </w:p>
@@ -1178,7 +1252,6 @@
         <w:rPr>
           <w:rFonts w:hint="eastAsia"/>
         </w:rPr>
-        <w:lastRenderedPageBreak/>
         <w:t>脚贴底边</w:t>
       </w:r>
     </w:p>
@@ -1220,9 +1293,6 @@
         <w:tabs>
           <w:tab w:val="left" w:pos="963"/>
         </w:tabs>
-        <w:rPr>
-          <w:rFonts w:hint="eastAsia"/>
-        </w:rPr>
       </w:pPr>
       <w:r>
         <w:rPr>
@@ -1267,9 +1337,6 @@
         <w:tabs>
           <w:tab w:val="left" w:pos="963"/>
         </w:tabs>
-        <w:rPr>
-          <w:rFonts w:hint="eastAsia"/>
-        </w:rPr>
       </w:pPr>
       <w:r>
         <w:rPr>
@@ -1294,9 +1361,6 @@
         <w:tabs>
           <w:tab w:val="left" w:pos="963"/>
         </w:tabs>
-        <w:rPr>
-          <w:rFonts w:hint="eastAsia"/>
-        </w:rPr>
       </w:pPr>
       <w:r>
         <w:rPr>
@@ -1311,9 +1375,6 @@
         <w:tabs>
           <w:tab w:val="left" w:pos="963"/>
         </w:tabs>
-        <w:rPr>
-          <w:rFonts w:hint="eastAsia"/>
-        </w:rPr>
       </w:pPr>
       <w:r>
         <w:rPr>
@@ -1350,9 +1411,6 @@
         <w:tabs>
           <w:tab w:val="left" w:pos="963"/>
         </w:tabs>
-        <w:rPr>
-          <w:rFonts w:hint="eastAsia"/>
-        </w:rPr>
       </w:pPr>
       <w:r>
         <w:rPr>
@@ -1377,22 +1435,332 @@
     </w:p>
     <w:p>
       <w:pPr>
-        <w:tabs>
-          <w:tab w:val="left" w:pos="963"/>
-        </w:tabs>
-      </w:pPr>
-    </w:p>
-    <w:p>
-      <w:pPr>
-        <w:tabs>
-          <w:tab w:val="left" w:pos="963"/>
-        </w:tabs>
-        <w:rPr>
-          <w:rFonts w:hint="eastAsia"/>
-        </w:rPr>
-      </w:pPr>
-      <w:bookmarkStart w:id="0" w:name="_GoBack"/>
-      <w:bookmarkEnd w:id="0"/>
+        <w:pStyle w:val="ListParagraph"/>
+        <w:numPr>
+          <w:ilvl w:val="0"/>
+          <w:numId w:val="1"/>
+        </w:numPr>
+        <w:tabs>
+          <w:tab w:val="left" w:pos="963"/>
+        </w:tabs>
+      </w:pPr>
+      <w:r>
+        <w:rPr>
+          <w:rFonts w:hint="eastAsia"/>
+        </w:rPr>
+        <w:t>将一些花啊，水杯呀，摆在人物前方，</w:t>
+      </w:r>
+      <w:r>
+        <w:rPr>
+          <w:rFonts w:hint="eastAsia"/>
+        </w:rPr>
+        <w:t>调节焦距，将焦距对在人像上，而使得前面的物体变得模糊，这样比较有</w:t>
+      </w:r>
+      <w:r>
+        <w:rPr>
+          <w:rFonts w:hint="eastAsia"/>
+        </w:rPr>
+        <w:t>层次感，突出人像，有一种说不出的朦胧美，不过如果你的脸跟我一样小，要啥前景，我就是前景。</w:t>
+      </w:r>
+    </w:p>
+    <w:p>
+      <w:pPr>
+        <w:pStyle w:val="ListParagraph"/>
+        <w:numPr>
+          <w:ilvl w:val="0"/>
+          <w:numId w:val="1"/>
+        </w:numPr>
+        <w:tabs>
+          <w:tab w:val="left" w:pos="963"/>
+        </w:tabs>
+      </w:pPr>
+      <w:r>
+        <w:rPr>
+          <w:rFonts w:hint="eastAsia"/>
+        </w:rPr>
+        <w:t>尝试剪影和倒影，</w:t>
+      </w:r>
+      <w:r>
+        <w:rPr>
+          <w:rFonts w:hint="eastAsia"/>
+        </w:rPr>
+        <w:t>利用玻璃，水面，镜面，</w:t>
+      </w:r>
+      <w:r>
+        <w:rPr>
+          <w:rFonts w:hint="eastAsia"/>
+        </w:rPr>
+        <w:t>金属等反光或者镜像的道具，拍摄人物。</w:t>
+      </w:r>
+      <w:r>
+        <w:rPr>
+          <w:rFonts w:hint="eastAsia"/>
+        </w:rPr>
+        <w:t>对准人物或者他的映像，注意这时候叫你女朋友千万不要看着镜头，二是要望向远方，或者镜像中的自己。</w:t>
+      </w:r>
+    </w:p>
+    <w:p>
+      <w:pPr>
+        <w:pStyle w:val="ListParagraph"/>
+        <w:numPr>
+          <w:ilvl w:val="0"/>
+          <w:numId w:val="1"/>
+        </w:numPr>
+        <w:tabs>
+          <w:tab w:val="left" w:pos="963"/>
+        </w:tabs>
+      </w:pPr>
+      <w:r>
+        <w:rPr>
+          <w:rFonts w:hint="eastAsia"/>
+        </w:rPr>
+        <w:t>寻找背景是有颜色的光源，不要是简单的强烈的白光或闪光灯，也可以是街头的彩灯。</w:t>
+      </w:r>
+      <w:r>
+        <w:rPr>
+          <w:rFonts w:hint="eastAsia"/>
+        </w:rPr>
+        <w:t>对焦在人物上。</w:t>
+      </w:r>
+    </w:p>
+    <w:p>
+      <w:pPr>
+        <w:pStyle w:val="ListParagraph"/>
+        <w:numPr>
+          <w:ilvl w:val="0"/>
+          <w:numId w:val="1"/>
+        </w:numPr>
+        <w:tabs>
+          <w:tab w:val="left" w:pos="963"/>
+        </w:tabs>
+      </w:pPr>
+      <w:r>
+        <w:rPr>
+          <w:rFonts w:hint="eastAsia"/>
+        </w:rPr>
+        <w:t>找到女朋友最美的部位特写，比如眼睛，这个长得一般的姑娘不要大胆尝试，你会越来越讨厌自己</w:t>
+      </w:r>
+    </w:p>
+    <w:p>
+      <w:pPr>
+        <w:pStyle w:val="ListParagraph"/>
+        <w:numPr>
+          <w:ilvl w:val="0"/>
+          <w:numId w:val="1"/>
+        </w:numPr>
+        <w:tabs>
+          <w:tab w:val="left" w:pos="963"/>
+        </w:tabs>
+      </w:pPr>
+    </w:p>
+    <w:p>
+      <w:pPr>
+        <w:tabs>
+          <w:tab w:val="left" w:pos="963"/>
+        </w:tabs>
+        <w:rPr>
+          <w:rFonts w:hint="eastAsia"/>
+        </w:rPr>
+      </w:pPr>
+    </w:p>
+    <w:p>
+      <w:pPr>
+        <w:rPr>
+          <w:b/>
+        </w:rPr>
+      </w:pPr>
+      <w:r>
+        <w:rPr>
+          <w:rFonts w:hint="eastAsia"/>
+          <w:b/>
+        </w:rPr>
+        <w:t>逆光拍照</w:t>
+      </w:r>
+    </w:p>
+    <w:p>
+      <w:pPr>
+        <w:tabs>
+          <w:tab w:val="left" w:pos="963"/>
+        </w:tabs>
+      </w:pPr>
+      <w:r>
+        <w:tab/>
+      </w:r>
+      <w:r>
+        <w:rPr>
+          <w:rFonts w:hint="eastAsia"/>
+        </w:rPr>
+        <w:t>逆光是指</w:t>
+      </w:r>
+      <w:r>
+        <w:rPr>
+          <w:rFonts w:hint="eastAsia"/>
+        </w:rPr>
+        <w:t>当被拍摄物体恰好处于光源与镜头之间的时候，被拍摄物体的处境称之为逆光。</w:t>
+      </w:r>
+      <w:r>
+        <w:rPr>
+          <w:rFonts w:hint="eastAsia"/>
+        </w:rPr>
+        <w:t>这种情况下，背景光强远大于前景的物体或者人，</w:t>
+      </w:r>
+      <w:r>
+        <w:rPr>
+          <w:rFonts w:hint="eastAsia"/>
+        </w:rPr>
+        <w:t>极容易导致拍摄曝光不足，失败。</w:t>
+      </w:r>
+      <w:r>
+        <w:rPr>
+          <w:rFonts w:hint="eastAsia"/>
+        </w:rPr>
+        <w:t>一般说</w:t>
+      </w:r>
+      <w:r>
+        <w:rPr>
+          <w:rFonts w:hint="eastAsia"/>
+        </w:rPr>
+        <w:lastRenderedPageBreak/>
+        <w:t>来该种情况下不能够使用自动曝光模式，偶尔需要打开闪光灯</w:t>
+      </w:r>
+      <w:r>
+        <w:rPr>
+          <w:rFonts w:hint="eastAsia"/>
+        </w:rPr>
+        <w:t>，或者就在这个模式下，拍出一些轮廓清晰，剪影的效果。</w:t>
+      </w:r>
+    </w:p>
+    <w:p>
+      <w:pPr>
+        <w:tabs>
+          <w:tab w:val="left" w:pos="963"/>
+        </w:tabs>
+      </w:pPr>
+    </w:p>
+    <w:p>
+      <w:pPr>
+        <w:tabs>
+          <w:tab w:val="left" w:pos="963"/>
+        </w:tabs>
+        <w:rPr>
+          <w:rFonts w:hint="eastAsia"/>
+          <w:b/>
+        </w:rPr>
+      </w:pPr>
+      <w:r>
+        <w:rPr>
+          <w:rFonts w:hint="eastAsia"/>
+          <w:b/>
+        </w:rPr>
+        <w:t>逆光拍摄技巧</w:t>
+      </w:r>
+    </w:p>
+    <w:p>
+      <w:pPr>
+        <w:pStyle w:val="ListParagraph"/>
+        <w:numPr>
+          <w:ilvl w:val="0"/>
+          <w:numId w:val="2"/>
+        </w:numPr>
+        <w:tabs>
+          <w:tab w:val="left" w:pos="963"/>
+        </w:tabs>
+      </w:pPr>
+      <w:r>
+        <w:rPr>
+          <w:rFonts w:hint="eastAsia"/>
+        </w:rPr>
+        <w:t>利用反光板或者闪光灯增加前景光强。</w:t>
+      </w:r>
+    </w:p>
+    <w:p>
+      <w:pPr>
+        <w:pStyle w:val="ListParagraph"/>
+        <w:numPr>
+          <w:ilvl w:val="0"/>
+          <w:numId w:val="2"/>
+        </w:numPr>
+        <w:tabs>
+          <w:tab w:val="left" w:pos="963"/>
+        </w:tabs>
+      </w:pPr>
+      <w:r>
+        <w:rPr>
+          <w:rFonts w:hint="eastAsia"/>
+        </w:rPr>
+        <w:t>逆光时候会在物体周围产生耀眼的轮廓光，能够强烈勾勒出物体的轮廓</w:t>
+      </w:r>
+    </w:p>
+    <w:p>
+      <w:pPr>
+        <w:pStyle w:val="ListParagraph"/>
+        <w:numPr>
+          <w:ilvl w:val="0"/>
+          <w:numId w:val="2"/>
+        </w:numPr>
+        <w:tabs>
+          <w:tab w:val="left" w:pos="963"/>
+        </w:tabs>
+      </w:pPr>
+      <w:r>
+        <w:rPr>
+          <w:rFonts w:hint="eastAsia"/>
+        </w:rPr>
+        <w:t>手动对焦和手动调节曝光参数</w:t>
+      </w:r>
+    </w:p>
+    <w:p>
+      <w:pPr>
+        <w:pStyle w:val="ListParagraph"/>
+        <w:numPr>
+          <w:ilvl w:val="0"/>
+          <w:numId w:val="2"/>
+        </w:numPr>
+        <w:tabs>
+          <w:tab w:val="left" w:pos="963"/>
+        </w:tabs>
+      </w:pPr>
+      <w:r>
+        <w:rPr>
+          <w:rFonts w:hint="eastAsia"/>
+        </w:rPr>
+        <w:t>避免取景器长时间直对光源造成损伤</w:t>
+      </w:r>
+    </w:p>
+    <w:p>
+      <w:pPr>
+        <w:pStyle w:val="ListParagraph"/>
+        <w:numPr>
+          <w:ilvl w:val="0"/>
+          <w:numId w:val="2"/>
+        </w:numPr>
+        <w:tabs>
+          <w:tab w:val="left" w:pos="963"/>
+        </w:tabs>
+      </w:pPr>
+      <w:r>
+        <w:rPr>
+          <w:rFonts w:hint="eastAsia"/>
+        </w:rPr>
+        <w:t>专门拍摄剪影</w:t>
+      </w:r>
+    </w:p>
+    <w:p>
+      <w:pPr>
+        <w:tabs>
+          <w:tab w:val="left" w:pos="963"/>
+        </w:tabs>
+      </w:pPr>
+    </w:p>
+    <w:p>
+      <w:pPr>
+        <w:tabs>
+          <w:tab w:val="left" w:pos="963"/>
+        </w:tabs>
+        <w:rPr>
+          <w:rFonts w:hint="eastAsia"/>
+        </w:rPr>
+      </w:pPr>
     </w:p>
     <w:p/>
     <w:p/>
@@ -1459,16 +1827,16 @@
 <file path=word/numbering.xml><?xml version="1.0" encoding="utf-8"?>
 <w:numbering xmlns:wpc="http://schemas.microsoft.com/office/word/2010/wordprocessingCanvas" xmlns:cx="http://schemas.microsoft.com/office/drawing/2014/chartex" xmlns:cx1="http://schemas.microsoft.com/office/drawing/2015/9/8/chartex" xmlns:cx2="http://schemas.microsoft.com/office/drawing/2015/10/21/chartex" xmlns:cx3="http://schemas.microsoft.com/office/drawing/2016/5/9/chartex" xmlns:cx4="http://schemas.microsoft.com/office/drawing/2016/5/10/chartex" xmlns:cx5="http://schemas.microsoft.com/office/drawing/2016/5/11/chartex" xmlns:cx6="http://schemas.microsoft.com/office/drawing/2016/5/12/chartex" xmlns:cx7="http://schemas.microsoft.com/office/drawing/2016/5/13/chartex" xmlns:cx8="http://schemas.microsoft.com/office/drawing/2016/5/14/chartex" xmlns:mc="http://schemas.openxmlformats.org/markup-compatibility/2006" xmlns:aink="http://schemas.microsoft.com/office/drawing/2016/ink" xmlns:am3d="http://schemas.microsoft.com/office/drawing/2017/model3d" xmlns:o="urn:schemas-microsoft-com:office:office" xmlns:r="http://schemas.openxmlformats.org/officeDocument/2006/relationships" xmlns:m="http://schemas.openxmlformats.org/officeDocument/2006/math" xmlns:v="urn:schemas-microsoft-com:vml" xmlns:wp14="http://schemas.microsoft.com/office/word/2010/wordprocessingDrawing" xmlns:wp="http://schemas.openxmlformats.org/drawingml/2006/wordprocessingDrawing" xmlns:w10="urn:schemas-microsoft-com:office:word" xmlns:w="http://schemas.openxmlformats.org/wordprocessingml/2006/main" xmlns:w14="http://schemas.microsoft.com/office/word/2010/wordml" xmlns:w15="http://schemas.microsoft.com/office/word/2012/wordml" xmlns:w16cid="http://schemas.microsoft.com/office/word/2016/wordml/cid" xmlns:w16se="http://schemas.microsoft.com/office/word/2015/wordml/symex" xmlns:wpg="http://schemas.microsoft.com/office/word/2010/wordprocessingGroup" xmlns:wpi="http://schemas.microsoft.com/office/word/2010/wordprocessingInk" xmlns:wne="http://schemas.microsoft.com/office/word/2006/wordml" xmlns:wps="http://schemas.microsoft.com/office/word/2010/wordprocessingShape" mc:Ignorable="w14 w15 w16se w16cid wp14">
   <w:abstractNum w:abstractNumId="0" w15:restartNumberingAfterBreak="0">
-    <w:nsid w:val="506D1B78"/>
+    <w:nsid w:val="502E2B7D"/>
     <w:multiLevelType w:val="hybridMultilevel"/>
-    <w:tmpl w:val="1EE45AFA"/>
-    <w:lvl w:ilvl="0" w:tplc="0409000F">
+    <w:tmpl w:val="5C12B8B6"/>
+    <w:lvl w:ilvl="0" w:tplc="AED48156">
       <w:start w:val="1"/>
       <w:numFmt w:val="decimal"/>
       <w:lvlText w:val="%1."/>
       <w:lvlJc w:val="left"/>
       <w:pPr>
-        <w:ind w:left="720" w:hanging="360"/>
+        <w:ind w:left="1320" w:hanging="360"/>
       </w:pPr>
       <w:rPr>
         <w:rFonts w:hint="default"/>
@@ -1480,7 +1848,7 @@
       <w:lvlText w:val="%2."/>
       <w:lvlJc w:val="left"/>
       <w:pPr>
-        <w:ind w:left="1440" w:hanging="360"/>
+        <w:ind w:left="2040" w:hanging="360"/>
       </w:pPr>
     </w:lvl>
     <w:lvl w:ilvl="2" w:tplc="0409001B" w:tentative="1">
@@ -1489,7 +1857,7 @@
       <w:lvlText w:val="%3."/>
       <w:lvlJc w:val="right"/>
       <w:pPr>
-        <w:ind w:left="2160" w:hanging="180"/>
+        <w:ind w:left="2760" w:hanging="180"/>
       </w:pPr>
     </w:lvl>
     <w:lvl w:ilvl="3" w:tplc="0409000F" w:tentative="1">
@@ -1498,7 +1866,7 @@
       <w:lvlText w:val="%4."/>
       <w:lvlJc w:val="left"/>
       <w:pPr>
-        <w:ind w:left="2880" w:hanging="360"/>
+        <w:ind w:left="3480" w:hanging="360"/>
       </w:pPr>
     </w:lvl>
     <w:lvl w:ilvl="4" w:tplc="04090019" w:tentative="1">
@@ -1507,7 +1875,7 @@
       <w:lvlText w:val="%5."/>
       <w:lvlJc w:val="left"/>
       <w:pPr>
-        <w:ind w:left="3600" w:hanging="360"/>
+        <w:ind w:left="4200" w:hanging="360"/>
       </w:pPr>
     </w:lvl>
     <w:lvl w:ilvl="5" w:tplc="0409001B" w:tentative="1">
@@ -1516,7 +1884,7 @@
       <w:lvlText w:val="%6."/>
       <w:lvlJc w:val="right"/>
       <w:pPr>
-        <w:ind w:left="4320" w:hanging="180"/>
+        <w:ind w:left="4920" w:hanging="180"/>
       </w:pPr>
     </w:lvl>
     <w:lvl w:ilvl="6" w:tplc="0409000F" w:tentative="1">
@@ -1525,7 +1893,7 @@
       <w:lvlText w:val="%7."/>
       <w:lvlJc w:val="left"/>
       <w:pPr>
-        <w:ind w:left="5040" w:hanging="360"/>
+        <w:ind w:left="5640" w:hanging="360"/>
       </w:pPr>
     </w:lvl>
     <w:lvl w:ilvl="7" w:tplc="04090019" w:tentative="1">
@@ -1534,7 +1902,7 @@
       <w:lvlText w:val="%8."/>
       <w:lvlJc w:val="left"/>
       <w:pPr>
-        <w:ind w:left="5760" w:hanging="360"/>
+        <w:ind w:left="6360" w:hanging="360"/>
       </w:pPr>
     </w:lvl>
     <w:lvl w:ilvl="8" w:tplc="0409001B" w:tentative="1">
@@ -1543,11 +1911,103 @@
       <w:lvlText w:val="%9."/>
       <w:lvlJc w:val="right"/>
       <w:pPr>
+        <w:ind w:left="7080" w:hanging="180"/>
+      </w:pPr>
+    </w:lvl>
+  </w:abstractNum>
+  <w:abstractNum w:abstractNumId="1" w15:restartNumberingAfterBreak="0">
+    <w:nsid w:val="506D1B78"/>
+    <w:multiLevelType w:val="hybridMultilevel"/>
+    <w:tmpl w:val="1EE45AFA"/>
+    <w:lvl w:ilvl="0" w:tplc="0409000F">
+      <w:start w:val="1"/>
+      <w:numFmt w:val="decimal"/>
+      <w:lvlText w:val="%1."/>
+      <w:lvlJc w:val="left"/>
+      <w:pPr>
+        <w:ind w:left="720" w:hanging="360"/>
+      </w:pPr>
+      <w:rPr>
+        <w:rFonts w:hint="default"/>
+      </w:rPr>
+    </w:lvl>
+    <w:lvl w:ilvl="1" w:tplc="04090019" w:tentative="1">
+      <w:start w:val="1"/>
+      <w:numFmt w:val="lowerLetter"/>
+      <w:lvlText w:val="%2."/>
+      <w:lvlJc w:val="left"/>
+      <w:pPr>
+        <w:ind w:left="1440" w:hanging="360"/>
+      </w:pPr>
+    </w:lvl>
+    <w:lvl w:ilvl="2" w:tplc="0409001B" w:tentative="1">
+      <w:start w:val="1"/>
+      <w:numFmt w:val="lowerRoman"/>
+      <w:lvlText w:val="%3."/>
+      <w:lvlJc w:val="right"/>
+      <w:pPr>
+        <w:ind w:left="2160" w:hanging="180"/>
+      </w:pPr>
+    </w:lvl>
+    <w:lvl w:ilvl="3" w:tplc="0409000F" w:tentative="1">
+      <w:start w:val="1"/>
+      <w:numFmt w:val="decimal"/>
+      <w:lvlText w:val="%4."/>
+      <w:lvlJc w:val="left"/>
+      <w:pPr>
+        <w:ind w:left="2880" w:hanging="360"/>
+      </w:pPr>
+    </w:lvl>
+    <w:lvl w:ilvl="4" w:tplc="04090019" w:tentative="1">
+      <w:start w:val="1"/>
+      <w:numFmt w:val="lowerLetter"/>
+      <w:lvlText w:val="%5."/>
+      <w:lvlJc w:val="left"/>
+      <w:pPr>
+        <w:ind w:left="3600" w:hanging="360"/>
+      </w:pPr>
+    </w:lvl>
+    <w:lvl w:ilvl="5" w:tplc="0409001B" w:tentative="1">
+      <w:start w:val="1"/>
+      <w:numFmt w:val="lowerRoman"/>
+      <w:lvlText w:val="%6."/>
+      <w:lvlJc w:val="right"/>
+      <w:pPr>
+        <w:ind w:left="4320" w:hanging="180"/>
+      </w:pPr>
+    </w:lvl>
+    <w:lvl w:ilvl="6" w:tplc="0409000F" w:tentative="1">
+      <w:start w:val="1"/>
+      <w:numFmt w:val="decimal"/>
+      <w:lvlText w:val="%7."/>
+      <w:lvlJc w:val="left"/>
+      <w:pPr>
+        <w:ind w:left="5040" w:hanging="360"/>
+      </w:pPr>
+    </w:lvl>
+    <w:lvl w:ilvl="7" w:tplc="04090019" w:tentative="1">
+      <w:start w:val="1"/>
+      <w:numFmt w:val="lowerLetter"/>
+      <w:lvlText w:val="%8."/>
+      <w:lvlJc w:val="left"/>
+      <w:pPr>
+        <w:ind w:left="5760" w:hanging="360"/>
+      </w:pPr>
+    </w:lvl>
+    <w:lvl w:ilvl="8" w:tplc="0409001B" w:tentative="1">
+      <w:start w:val="1"/>
+      <w:numFmt w:val="lowerRoman"/>
+      <w:lvlText w:val="%9."/>
+      <w:lvlJc w:val="right"/>
+      <w:pPr>
         <w:ind w:left="6480" w:hanging="180"/>
       </w:pPr>
     </w:lvl>
   </w:abstractNum>
   <w:num w:numId="1">
+    <w:abstractNumId w:val="1"/>
+  </w:num>
+  <w:num w:numId="2">
     <w:abstractNumId w:val="0"/>
   </w:num>
 </w:numbering>

</xml_diff>